<commit_message>
Some information about me was deleted
</commit_message>
<xml_diff>
--- a/Вступительное слово на защите.docx
+++ b/Вступительное слово на защите.docx
@@ -68,23 +68,21 @@
         </w:rPr>
         <w:t>Род деятельности – служебные командировки в район СКР, участие в проведении КТО, задержание вооруженных преступников</w:t>
       </w:r>
-      <w:proofErr w:type="gramStart"/>
-      <w:r>
-        <w:rPr>
-          <w:rFonts w:ascii="Times New Roman" w:hAnsi="Times New Roman" w:cs="Times New Roman"/>
-          <w:sz w:val="28"/>
-          <w:szCs w:val="28"/>
-        </w:rPr>
-        <w:t xml:space="preserve"> В</w:t>
-      </w:r>
-      <w:proofErr w:type="gramEnd"/>
-      <w:r>
-        <w:rPr>
-          <w:rFonts w:ascii="Times New Roman" w:hAnsi="Times New Roman" w:cs="Times New Roman"/>
-          <w:sz w:val="28"/>
-          <w:szCs w:val="28"/>
-        </w:rPr>
-        <w:t>ходил в состав штурмовой группы. В дополнении к основным обязанностям, я был внештатным санинструктором и отвечал за подготовку личного состава в области тактической медицины (проводил теоретические и практические занятия).</w:t>
+      <w:r>
+        <w:rPr>
+          <w:rFonts w:ascii="Times New Roman" w:hAnsi="Times New Roman" w:cs="Times New Roman"/>
+          <w:sz w:val="28"/>
+          <w:szCs w:val="28"/>
+        </w:rPr>
+        <w:t>.</w:t>
+      </w:r>
+      <w:r>
+        <w:rPr>
+          <w:rFonts w:ascii="Times New Roman" w:hAnsi="Times New Roman" w:cs="Times New Roman"/>
+          <w:sz w:val="28"/>
+          <w:szCs w:val="28"/>
+        </w:rPr>
+        <w:t xml:space="preserve"> В дополнении к основным обязанностям, я был внештатным санинструктором и отвечал за подготовку личного состава в области тактической медицины (проводил теоретические и практические занятия).</w:t>
       </w:r>
     </w:p>
     <w:p>

</xml_diff>